<commit_message>
correction of intership start date
</commit_message>
<xml_diff>
--- a/Salman_Resume.docx
+++ b/Salman_Resume.docx
@@ -474,8 +474,6 @@
               </w:rPr>
               <w:t xml:space="preserve">March 2020 - Present     </w:t>
             </w:r>
-            <w:bookmarkStart w:id="0" w:name="_GoBack"/>
-            <w:bookmarkEnd w:id="0"/>
           </w:p>
         </w:tc>
         <w:tc>
@@ -806,25 +804,7 @@
                 <w:sz w:val="24"/>
                 <w:szCs w:val="24"/>
               </w:rPr>
-              <w:t xml:space="preserve">Doing maintenance job for PC leasing in IIUM </w:t>
-            </w:r>
-            <w:proofErr w:type="spellStart"/>
-            <w:r>
-              <w:rPr>
-                <w:rFonts w:asciiTheme="majorHAnsi" w:hAnsiTheme="majorHAnsi"/>
-                <w:sz w:val="24"/>
-                <w:szCs w:val="24"/>
-              </w:rPr>
-              <w:t>Celpad</w:t>
-            </w:r>
-            <w:proofErr w:type="spellEnd"/>
-            <w:r>
-              <w:rPr>
-                <w:rFonts w:asciiTheme="majorHAnsi" w:hAnsiTheme="majorHAnsi"/>
-                <w:sz w:val="24"/>
-                <w:szCs w:val="24"/>
-              </w:rPr>
-              <w:t xml:space="preserve"> and </w:t>
+              <w:t xml:space="preserve">Doing maintenance job for PC leasing in IIUM Celpad and </w:t>
             </w:r>
           </w:p>
           <w:p>
@@ -1100,7 +1080,27 @@
                 <w:sz w:val="24"/>
                 <w:szCs w:val="24"/>
               </w:rPr>
-              <w:t xml:space="preserve"> Jan 2010 – </w:t>
+              <w:t xml:space="preserve"> </w:t>
+            </w:r>
+            <w:r>
+              <w:rPr>
+                <w:rFonts w:asciiTheme="majorHAnsi" w:hAnsiTheme="majorHAnsi"/>
+                <w:b/>
+                <w:sz w:val="24"/>
+                <w:szCs w:val="24"/>
+              </w:rPr>
+              <w:t>March</w:t>
+            </w:r>
+            <w:bookmarkStart w:id="0" w:name="_GoBack"/>
+            <w:bookmarkEnd w:id="0"/>
+            <w:r>
+              <w:rPr>
+                <w:rFonts w:asciiTheme="majorHAnsi" w:hAnsiTheme="majorHAnsi"/>
+                <w:b/>
+                <w:sz w:val="24"/>
+                <w:szCs w:val="24"/>
+              </w:rPr>
+              <w:t xml:space="preserve"> 2010 – </w:t>
             </w:r>
           </w:p>
           <w:p>
@@ -1179,39 +1179,8 @@
                 <w:sz w:val="24"/>
                 <w:szCs w:val="24"/>
               </w:rPr>
-              <w:t xml:space="preserve">SMK </w:t>
-            </w:r>
-            <w:proofErr w:type="spellStart"/>
-            <w:r>
-              <w:rPr>
-                <w:rFonts w:asciiTheme="majorHAnsi" w:hAnsiTheme="majorHAnsi"/>
-                <w:b/>
-                <w:sz w:val="24"/>
-                <w:szCs w:val="24"/>
-              </w:rPr>
-              <w:t>Telok</w:t>
-            </w:r>
-            <w:proofErr w:type="spellEnd"/>
-            <w:r>
-              <w:rPr>
-                <w:rFonts w:asciiTheme="majorHAnsi" w:hAnsiTheme="majorHAnsi"/>
-                <w:b/>
-                <w:sz w:val="24"/>
-                <w:szCs w:val="24"/>
-              </w:rPr>
-              <w:t xml:space="preserve"> </w:t>
-            </w:r>
-            <w:proofErr w:type="spellStart"/>
-            <w:r>
-              <w:rPr>
-                <w:rFonts w:asciiTheme="majorHAnsi" w:hAnsiTheme="majorHAnsi"/>
-                <w:b/>
-                <w:sz w:val="24"/>
-                <w:szCs w:val="24"/>
-              </w:rPr>
-              <w:t>Datok</w:t>
-            </w:r>
-            <w:proofErr w:type="spellEnd"/>
+              <w:t>SMK Telok Datok</w:t>
+            </w:r>
           </w:p>
           <w:p>
             <w:pPr>
@@ -1378,7 +1347,15 @@
                 <w:sz w:val="24"/>
                 <w:szCs w:val="24"/>
               </w:rPr>
-              <w:t>: 22</w:t>
+              <w:t>: 2</w:t>
+            </w:r>
+            <w:r>
+              <w:rPr>
+                <w:rFonts w:asciiTheme="majorHAnsi" w:hAnsiTheme="majorHAnsi"/>
+                <w:sz w:val="24"/>
+                <w:szCs w:val="24"/>
+              </w:rPr>
+              <w:t>3</w:t>
             </w:r>
           </w:p>
         </w:tc>
@@ -3088,7 +3065,6 @@
                 <w:szCs w:val="24"/>
               </w:rPr>
             </w:pPr>
-            <w:proofErr w:type="spellStart"/>
             <w:r>
               <w:rPr>
                 <w:rFonts w:asciiTheme="majorHAnsi" w:hAnsiTheme="majorHAnsi"/>
@@ -3098,7 +3074,6 @@
               </w:rPr>
               <w:t>Writen</w:t>
             </w:r>
-            <w:proofErr w:type="spellEnd"/>
           </w:p>
         </w:tc>
       </w:tr>
@@ -3608,25 +3583,7 @@
                 <w:sz w:val="24"/>
                 <w:szCs w:val="24"/>
               </w:rPr>
-              <w:t xml:space="preserve">: </w:t>
-            </w:r>
-            <w:proofErr w:type="spellStart"/>
-            <w:r>
-              <w:rPr>
-                <w:rFonts w:asciiTheme="majorHAnsi" w:hAnsiTheme="majorHAnsi"/>
-                <w:sz w:val="24"/>
-                <w:szCs w:val="24"/>
-              </w:rPr>
-              <w:t>Normaziah</w:t>
-            </w:r>
-            <w:proofErr w:type="spellEnd"/>
-            <w:r>
-              <w:rPr>
-                <w:rFonts w:asciiTheme="majorHAnsi" w:hAnsiTheme="majorHAnsi"/>
-                <w:sz w:val="24"/>
-                <w:szCs w:val="24"/>
-              </w:rPr>
-              <w:t xml:space="preserve"> Abdul Aziz</w:t>
+              <w:t>: Normaziah Abdul Aziz</w:t>
             </w:r>
           </w:p>
         </w:tc>
@@ -3680,25 +3637,7 @@
                 <w:sz w:val="24"/>
                 <w:szCs w:val="24"/>
               </w:rPr>
-              <w:t xml:space="preserve">: Andi </w:t>
-            </w:r>
-            <w:proofErr w:type="spellStart"/>
-            <w:r>
-              <w:rPr>
-                <w:rFonts w:asciiTheme="majorHAnsi" w:hAnsiTheme="majorHAnsi"/>
-                <w:sz w:val="24"/>
-                <w:szCs w:val="24"/>
-              </w:rPr>
-              <w:t>Fitriah</w:t>
-            </w:r>
-            <w:proofErr w:type="spellEnd"/>
-            <w:r>
-              <w:rPr>
-                <w:rFonts w:asciiTheme="majorHAnsi" w:hAnsiTheme="majorHAnsi"/>
-                <w:sz w:val="24"/>
-                <w:szCs w:val="24"/>
-              </w:rPr>
-              <w:t xml:space="preserve"> Abdul Kadir</w:t>
+              <w:t>: Andi Fitriah Abdul Kadir</w:t>
             </w:r>
           </w:p>
         </w:tc>
@@ -3762,7 +3701,6 @@
                 <w:szCs w:val="24"/>
               </w:rPr>
             </w:pPr>
-            <w:proofErr w:type="spellStart"/>
             <w:r>
               <w:rPr>
                 <w:rStyle w:val="Hyperlink"/>
@@ -3771,7 +3709,6 @@
               </w:rPr>
               <w:t>salmanabuhassan</w:t>
             </w:r>
-            <w:proofErr w:type="spellEnd"/>
             <w:r>
               <w:rPr>
                 <w:sz w:val="24"/>

</xml_diff>

<commit_message>
changes new resume and transcript
</commit_message>
<xml_diff>
--- a/Salman_Resume.docx
+++ b/Salman_Resume.docx
@@ -1,6 +1,6 @@
 
 <file path=word/document.xml><?xml version="1.0" encoding="utf-8"?>
-<w:document xmlns:wpc="http://schemas.microsoft.com/office/word/2010/wordprocessingCanvas" xmlns:cx="http://schemas.microsoft.com/office/drawing/2014/chartex" xmlns:cx1="http://schemas.microsoft.com/office/drawing/2015/9/8/chartex" xmlns:cx2="http://schemas.microsoft.com/office/drawing/2015/10/21/chartex" xmlns:cx3="http://schemas.microsoft.com/office/drawing/2016/5/9/chartex" xmlns:cx4="http://schemas.microsoft.com/office/drawing/2016/5/10/chartex" xmlns:cx5="http://schemas.microsoft.com/office/drawing/2016/5/11/chartex" xmlns:cx6="http://schemas.microsoft.com/office/drawing/2016/5/12/chartex" xmlns:cx7="http://schemas.microsoft.com/office/drawing/2016/5/13/chartex" xmlns:cx8="http://schemas.microsoft.com/office/drawing/2016/5/14/chartex" xmlns:mc="http://schemas.openxmlformats.org/markup-compatibility/2006" xmlns:aink="http://schemas.microsoft.com/office/drawing/2016/ink" xmlns:am3d="http://schemas.microsoft.com/office/drawing/2017/model3d" xmlns:o="urn:schemas-microsoft-com:office:office" xmlns:r="http://schemas.openxmlformats.org/officeDocument/2006/relationships" xmlns:m="http://schemas.openxmlformats.org/officeDocument/2006/math" xmlns:v="urn:schemas-microsoft-com:vml" xmlns:wp14="http://schemas.microsoft.com/office/word/2010/wordprocessingDrawing" xmlns:wp="http://schemas.openxmlformats.org/drawingml/2006/wordprocessingDrawing" xmlns:w10="urn:schemas-microsoft-com:office:word" xmlns:w="http://schemas.openxmlformats.org/wordprocessingml/2006/main" xmlns:w14="http://schemas.microsoft.com/office/word/2010/wordml" xmlns:w15="http://schemas.microsoft.com/office/word/2012/wordml" xmlns:w16cex="http://schemas.microsoft.com/office/word/2018/wordml/cex" xmlns:w16cid="http://schemas.microsoft.com/office/word/2016/wordml/cid" xmlns:w16="http://schemas.microsoft.com/office/word/2018/wordml" xmlns:w16se="http://schemas.microsoft.com/office/word/2015/wordml/symex" xmlns:wpg="http://schemas.microsoft.com/office/word/2010/wordprocessingGroup" xmlns:wpi="http://schemas.microsoft.com/office/word/2010/wordprocessingInk" xmlns:wne="http://schemas.microsoft.com/office/word/2006/wordml" xmlns:wps="http://schemas.microsoft.com/office/word/2010/wordprocessingShape" mc:Ignorable="w14 w15 w16se w16cid w16 w16cex wp14">
+<w:document xmlns:wpc="http://schemas.microsoft.com/office/word/2010/wordprocessingCanvas" xmlns:cx="http://schemas.microsoft.com/office/drawing/2014/chartex" xmlns:cx1="http://schemas.microsoft.com/office/drawing/2015/9/8/chartex" xmlns:cx2="http://schemas.microsoft.com/office/drawing/2015/10/21/chartex" xmlns:cx3="http://schemas.microsoft.com/office/drawing/2016/5/9/chartex" xmlns:cx4="http://schemas.microsoft.com/office/drawing/2016/5/10/chartex" xmlns:cx5="http://schemas.microsoft.com/office/drawing/2016/5/11/chartex" xmlns:cx6="http://schemas.microsoft.com/office/drawing/2016/5/12/chartex" xmlns:cx7="http://schemas.microsoft.com/office/drawing/2016/5/13/chartex" xmlns:cx8="http://schemas.microsoft.com/office/drawing/2016/5/14/chartex" xmlns:mc="http://schemas.openxmlformats.org/markup-compatibility/2006" xmlns:aink="http://schemas.microsoft.com/office/drawing/2016/ink" xmlns:am3d="http://schemas.microsoft.com/office/drawing/2017/model3d" xmlns:o="urn:schemas-microsoft-com:office:office" xmlns:r="http://schemas.openxmlformats.org/officeDocument/2006/relationships" xmlns:m="http://schemas.openxmlformats.org/officeDocument/2006/math" xmlns:v="urn:schemas-microsoft-com:vml" xmlns:wp14="http://schemas.microsoft.com/office/word/2010/wordprocessingDrawing" xmlns:wp="http://schemas.openxmlformats.org/drawingml/2006/wordprocessingDrawing" xmlns:w10="urn:schemas-microsoft-com:office:word" xmlns:w="http://schemas.openxmlformats.org/wordprocessingml/2006/main" xmlns:w14="http://schemas.microsoft.com/office/word/2010/wordml" xmlns:w15="http://schemas.microsoft.com/office/word/2012/wordml" xmlns:w16cex="http://schemas.microsoft.com/office/word/2018/wordml/cex" xmlns:w16cid="http://schemas.microsoft.com/office/word/2016/wordml/cid" xmlns:w16="http://schemas.microsoft.com/office/word/2018/wordml" xmlns:w16sdtdh="http://schemas.microsoft.com/office/word/2020/wordml/sdtdatahash" xmlns:w16se="http://schemas.microsoft.com/office/word/2015/wordml/symex" xmlns:wpg="http://schemas.microsoft.com/office/word/2010/wordprocessingGroup" xmlns:wpi="http://schemas.microsoft.com/office/word/2010/wordprocessingInk" xmlns:wne="http://schemas.microsoft.com/office/word/2006/wordml" xmlns:wps="http://schemas.microsoft.com/office/word/2010/wordprocessingShape" mc:Ignorable="w14 w15 w16se w16cid w16 w16cex w16sdtdh wp14">
   <w:body>
     <w:tbl>
       <w:tblPr>
@@ -762,7 +762,7 @@
                 <w:sz w:val="24"/>
                 <w:szCs w:val="24"/>
               </w:rPr>
-              <w:t>Present</w:t>
+              <w:t>March 2021</w:t>
             </w:r>
           </w:p>
         </w:tc>
@@ -850,6 +850,156 @@
               </w:rPr>
               <w:t>Have an exposure to several framework and technologies in doing the task assigned such as Selenium, Java, SVN and etc.</w:t>
             </w:r>
+          </w:p>
+        </w:tc>
+      </w:tr>
+      <w:tr>
+        <w:trPr>
+          <w:trHeight w:val="1758"/>
+        </w:trPr>
+        <w:tc>
+          <w:tcPr>
+            <w:tcW w:w="2537" w:type="dxa"/>
+            <w:gridSpan w:val="2"/>
+            <w:tcBorders>
+              <w:left w:val="single" w:sz="12" w:space="0" w:color="000000" w:themeColor="text1"/>
+              <w:bottom w:val="single" w:sz="12" w:space="0" w:color="auto"/>
+              <w:right w:val="single" w:sz="12" w:space="0" w:color="000000" w:themeColor="text1"/>
+            </w:tcBorders>
+          </w:tcPr>
+          <w:p/>
+        </w:tc>
+        <w:tc>
+          <w:tcPr>
+            <w:tcW w:w="1559" w:type="dxa"/>
+            <w:tcBorders>
+              <w:top w:val="single" w:sz="12" w:space="0" w:color="2F5496" w:themeColor="accent1" w:themeShade="BF"/>
+              <w:left w:val="single" w:sz="12" w:space="0" w:color="000000" w:themeColor="text1"/>
+              <w:bottom w:val="single" w:sz="12" w:space="0" w:color="4472C4" w:themeColor="accent1"/>
+              <w:right w:val="single" w:sz="12" w:space="0" w:color="4472C4" w:themeColor="accent1"/>
+            </w:tcBorders>
+          </w:tcPr>
+          <w:p>
+            <w:pPr>
+              <w:rPr>
+                <w:rFonts w:asciiTheme="majorHAnsi" w:hAnsiTheme="majorHAnsi"/>
+                <w:b/>
+                <w:sz w:val="24"/>
+                <w:szCs w:val="24"/>
+              </w:rPr>
+            </w:pPr>
+            <w:r>
+              <w:rPr>
+                <w:rFonts w:asciiTheme="majorHAnsi" w:hAnsiTheme="majorHAnsi"/>
+                <w:b/>
+                <w:sz w:val="24"/>
+                <w:szCs w:val="24"/>
+              </w:rPr>
+              <w:t>Telcowin Sdn Bhd</w:t>
+            </w:r>
+          </w:p>
+          <w:p>
+            <w:pPr>
+              <w:rPr>
+                <w:rFonts w:asciiTheme="majorHAnsi" w:hAnsiTheme="majorHAnsi"/>
+                <w:bCs/>
+                <w:sz w:val="24"/>
+                <w:szCs w:val="24"/>
+              </w:rPr>
+            </w:pPr>
+            <w:r>
+              <w:rPr>
+                <w:rFonts w:asciiTheme="majorHAnsi" w:hAnsiTheme="majorHAnsi"/>
+                <w:bCs/>
+                <w:sz w:val="24"/>
+                <w:szCs w:val="24"/>
+              </w:rPr>
+              <w:t>Salesforce Developer</w:t>
+            </w:r>
+          </w:p>
+          <w:p>
+            <w:pPr>
+              <w:rPr>
+                <w:rFonts w:asciiTheme="majorHAnsi" w:hAnsiTheme="majorHAnsi"/>
+                <w:bCs/>
+                <w:sz w:val="24"/>
+                <w:szCs w:val="24"/>
+              </w:rPr>
+            </w:pPr>
+            <w:r>
+              <w:rPr>
+                <w:rFonts w:asciiTheme="majorHAnsi" w:hAnsiTheme="majorHAnsi"/>
+                <w:bCs/>
+                <w:sz w:val="24"/>
+                <w:szCs w:val="24"/>
+              </w:rPr>
+              <w:t>September 2021 – Current</w:t>
+            </w:r>
+          </w:p>
+        </w:tc>
+        <w:tc>
+          <w:tcPr>
+            <w:tcW w:w="6340" w:type="dxa"/>
+            <w:gridSpan w:val="3"/>
+            <w:tcBorders>
+              <w:top w:val="single" w:sz="12" w:space="0" w:color="4472C4" w:themeColor="accent1"/>
+              <w:left w:val="single" w:sz="12" w:space="0" w:color="4472C4" w:themeColor="accent1"/>
+              <w:bottom w:val="single" w:sz="12" w:space="0" w:color="4472C4" w:themeColor="accent1"/>
+              <w:right w:val="single" w:sz="12" w:space="0" w:color="000000" w:themeColor="text1"/>
+            </w:tcBorders>
+          </w:tcPr>
+          <w:p>
+            <w:pPr>
+              <w:pStyle w:val="ListParagraph"/>
+              <w:numPr>
+                <w:ilvl w:val="0"/>
+                <w:numId w:val="1"/>
+              </w:numPr>
+              <w:rPr>
+                <w:rFonts w:asciiTheme="majorHAnsi" w:hAnsiTheme="majorHAnsi"/>
+                <w:sz w:val="24"/>
+                <w:szCs w:val="24"/>
+              </w:rPr>
+            </w:pPr>
+            <w:r>
+              <w:rPr>
+                <w:rFonts w:asciiTheme="majorHAnsi" w:hAnsiTheme="majorHAnsi"/>
+                <w:sz w:val="24"/>
+                <w:szCs w:val="24"/>
+              </w:rPr>
+              <w:t>Fixing bugs, involved in support and maintenance of clients Salesforce system</w:t>
+            </w:r>
+          </w:p>
+          <w:p>
+            <w:pPr>
+              <w:pStyle w:val="ListParagraph"/>
+              <w:numPr>
+                <w:ilvl w:val="0"/>
+                <w:numId w:val="1"/>
+              </w:numPr>
+              <w:rPr>
+                <w:rFonts w:asciiTheme="majorHAnsi" w:hAnsiTheme="majorHAnsi"/>
+                <w:sz w:val="24"/>
+                <w:szCs w:val="24"/>
+              </w:rPr>
+            </w:pPr>
+            <w:r>
+              <w:rPr>
+                <w:rFonts w:asciiTheme="majorHAnsi" w:hAnsiTheme="majorHAnsi"/>
+                <w:sz w:val="24"/>
+                <w:szCs w:val="24"/>
+              </w:rPr>
+              <w:t>Develop new feature upon request by the client</w:t>
+            </w:r>
+          </w:p>
+          <w:p>
+            <w:pPr>
+              <w:rPr>
+                <w:rFonts w:asciiTheme="majorHAnsi" w:hAnsiTheme="majorHAnsi"/>
+                <w:sz w:val="24"/>
+                <w:szCs w:val="24"/>
+              </w:rPr>
+            </w:pPr>
           </w:p>
         </w:tc>
       </w:tr>
@@ -1345,7 +1495,7 @@
                 <w:sz w:val="24"/>
                 <w:szCs w:val="24"/>
               </w:rPr>
-              <w:t>4</w:t>
+              <w:t>5</w:t>
             </w:r>
           </w:p>
         </w:tc>
@@ -3508,6 +3658,7 @@
                 <w:sz w:val="24"/>
                 <w:szCs w:val="24"/>
               </w:rPr>
+              <w:lastRenderedPageBreak/>
               <w:t>GitHub</w:t>
             </w:r>
           </w:p>
@@ -4115,7 +4266,7 @@
 </file>
 
 <file path=word/numbering.xml><?xml version="1.0" encoding="utf-8"?>
-<w:numbering xmlns:wpc="http://schemas.microsoft.com/office/word/2010/wordprocessingCanvas" xmlns:cx="http://schemas.microsoft.com/office/drawing/2014/chartex" xmlns:cx1="http://schemas.microsoft.com/office/drawing/2015/9/8/chartex" xmlns:cx2="http://schemas.microsoft.com/office/drawing/2015/10/21/chartex" xmlns:cx3="http://schemas.microsoft.com/office/drawing/2016/5/9/chartex" xmlns:cx4="http://schemas.microsoft.com/office/drawing/2016/5/10/chartex" xmlns:cx5="http://schemas.microsoft.com/office/drawing/2016/5/11/chartex" xmlns:cx6="http://schemas.microsoft.com/office/drawing/2016/5/12/chartex" xmlns:cx7="http://schemas.microsoft.com/office/drawing/2016/5/13/chartex" xmlns:cx8="http://schemas.microsoft.com/office/drawing/2016/5/14/chartex" xmlns:mc="http://schemas.openxmlformats.org/markup-compatibility/2006" xmlns:aink="http://schemas.microsoft.com/office/drawing/2016/ink" xmlns:am3d="http://schemas.microsoft.com/office/drawing/2017/model3d" xmlns:o="urn:schemas-microsoft-com:office:office" xmlns:r="http://schemas.openxmlformats.org/officeDocument/2006/relationships" xmlns:m="http://schemas.openxmlformats.org/officeDocument/2006/math" xmlns:v="urn:schemas-microsoft-com:vml" xmlns:wp14="http://schemas.microsoft.com/office/word/2010/wordprocessingDrawing" xmlns:wp="http://schemas.openxmlformats.org/drawingml/2006/wordprocessingDrawing" xmlns:w10="urn:schemas-microsoft-com:office:word" xmlns:w="http://schemas.openxmlformats.org/wordprocessingml/2006/main" xmlns:w14="http://schemas.microsoft.com/office/word/2010/wordml" xmlns:w15="http://schemas.microsoft.com/office/word/2012/wordml" xmlns:w16cex="http://schemas.microsoft.com/office/word/2018/wordml/cex" xmlns:w16cid="http://schemas.microsoft.com/office/word/2016/wordml/cid" xmlns:w16="http://schemas.microsoft.com/office/word/2018/wordml" xmlns:w16se="http://schemas.microsoft.com/office/word/2015/wordml/symex" xmlns:wpg="http://schemas.microsoft.com/office/word/2010/wordprocessingGroup" xmlns:wpi="http://schemas.microsoft.com/office/word/2010/wordprocessingInk" xmlns:wne="http://schemas.microsoft.com/office/word/2006/wordml" xmlns:wps="http://schemas.microsoft.com/office/word/2010/wordprocessingShape" mc:Ignorable="w14 w15 w16se w16cid w16 w16cex wp14">
+<w:numbering xmlns:wpc="http://schemas.microsoft.com/office/word/2010/wordprocessingCanvas" xmlns:cx="http://schemas.microsoft.com/office/drawing/2014/chartex" xmlns:cx1="http://schemas.microsoft.com/office/drawing/2015/9/8/chartex" xmlns:cx2="http://schemas.microsoft.com/office/drawing/2015/10/21/chartex" xmlns:cx3="http://schemas.microsoft.com/office/drawing/2016/5/9/chartex" xmlns:cx4="http://schemas.microsoft.com/office/drawing/2016/5/10/chartex" xmlns:cx5="http://schemas.microsoft.com/office/drawing/2016/5/11/chartex" xmlns:cx6="http://schemas.microsoft.com/office/drawing/2016/5/12/chartex" xmlns:cx7="http://schemas.microsoft.com/office/drawing/2016/5/13/chartex" xmlns:cx8="http://schemas.microsoft.com/office/drawing/2016/5/14/chartex" xmlns:mc="http://schemas.openxmlformats.org/markup-compatibility/2006" xmlns:aink="http://schemas.microsoft.com/office/drawing/2016/ink" xmlns:am3d="http://schemas.microsoft.com/office/drawing/2017/model3d" xmlns:o="urn:schemas-microsoft-com:office:office" xmlns:r="http://schemas.openxmlformats.org/officeDocument/2006/relationships" xmlns:m="http://schemas.openxmlformats.org/officeDocument/2006/math" xmlns:v="urn:schemas-microsoft-com:vml" xmlns:wp14="http://schemas.microsoft.com/office/word/2010/wordprocessingDrawing" xmlns:wp="http://schemas.openxmlformats.org/drawingml/2006/wordprocessingDrawing" xmlns:w10="urn:schemas-microsoft-com:office:word" xmlns:w="http://schemas.openxmlformats.org/wordprocessingml/2006/main" xmlns:w14="http://schemas.microsoft.com/office/word/2010/wordml" xmlns:w15="http://schemas.microsoft.com/office/word/2012/wordml" xmlns:w16cex="http://schemas.microsoft.com/office/word/2018/wordml/cex" xmlns:w16cid="http://schemas.microsoft.com/office/word/2016/wordml/cid" xmlns:w16="http://schemas.microsoft.com/office/word/2018/wordml" xmlns:w16sdtdh="http://schemas.microsoft.com/office/word/2020/wordml/sdtdatahash" xmlns:w16se="http://schemas.microsoft.com/office/word/2015/wordml/symex" xmlns:wpg="http://schemas.microsoft.com/office/word/2010/wordprocessingGroup" xmlns:wpi="http://schemas.microsoft.com/office/word/2010/wordprocessingInk" xmlns:wne="http://schemas.microsoft.com/office/word/2006/wordml" xmlns:wps="http://schemas.microsoft.com/office/word/2010/wordprocessingShape" mc:Ignorable="w14 w15 w16se w16cid w16 w16cex w16sdtdh wp14">
   <w:abstractNum w:abstractNumId="0" w15:restartNumberingAfterBreak="0">
     <w:nsid w:val="0D744C4C"/>
     <w:multiLevelType w:val="hybridMultilevel"/>
@@ -4700,7 +4851,7 @@
 </file>
 
 <file path=word/styles.xml><?xml version="1.0" encoding="utf-8"?>
-<w:styles xmlns:mc="http://schemas.openxmlformats.org/markup-compatibility/2006" xmlns:r="http://schemas.openxmlformats.org/officeDocument/2006/relationships" xmlns:w="http://schemas.openxmlformats.org/wordprocessingml/2006/main" xmlns:w14="http://schemas.microsoft.com/office/word/2010/wordml" xmlns:w15="http://schemas.microsoft.com/office/word/2012/wordml" xmlns:w16cex="http://schemas.microsoft.com/office/word/2018/wordml/cex" xmlns:w16cid="http://schemas.microsoft.com/office/word/2016/wordml/cid" xmlns:w16="http://schemas.microsoft.com/office/word/2018/wordml" xmlns:w16se="http://schemas.microsoft.com/office/word/2015/wordml/symex" mc:Ignorable="w14 w15 w16se w16cid w16 w16cex">
+<w:styles xmlns:mc="http://schemas.openxmlformats.org/markup-compatibility/2006" xmlns:r="http://schemas.openxmlformats.org/officeDocument/2006/relationships" xmlns:w="http://schemas.openxmlformats.org/wordprocessingml/2006/main" xmlns:w14="http://schemas.microsoft.com/office/word/2010/wordml" xmlns:w15="http://schemas.microsoft.com/office/word/2012/wordml" xmlns:w16cex="http://schemas.microsoft.com/office/word/2018/wordml/cex" xmlns:w16cid="http://schemas.microsoft.com/office/word/2016/wordml/cid" xmlns:w16="http://schemas.microsoft.com/office/word/2018/wordml" xmlns:w16sdtdh="http://schemas.microsoft.com/office/word/2020/wordml/sdtdatahash" xmlns:w16se="http://schemas.microsoft.com/office/word/2015/wordml/symex" mc:Ignorable="w14 w15 w16se w16cid w16 w16cex w16sdtdh">
   <w:docDefaults>
     <w:rPrDefault>
       <w:rPr>

</xml_diff>